<commit_message>
add file bao cao
</commit_message>
<xml_diff>
--- a/QL_Bán Hàng.docx
+++ b/QL_Bán Hàng.docx
@@ -731,6 +731,16 @@
         </w:rPr>
         <w:t>Mặc dù đã cố gắng thực hiện nhưng chắc hẳn không thể tránh khỏi nhưng sai sót, em rất mong nhận được những ý kiến đóng góp của thầy và các bạn để đề tài hoàn thiện hơn.</w:t>
       </w:r>
+      <w:r>
+        <w:rPr>
+          <w:color w:val="000000"/>
+          <w:sz w:val="32"/>
+          <w:szCs w:val="32"/>
+        </w:rPr>
+        <w:t>.</w:t>
+      </w:r>
+      <w:bookmarkStart w:id="0" w:name="_GoBack"/>
+      <w:bookmarkEnd w:id="0"/>
     </w:p>
     <w:p>
       <w:pPr>
@@ -1900,8 +1910,6 @@
         <w:lastRenderedPageBreak/>
         <w:t>G</w:t>
       </w:r>
-      <w:bookmarkStart w:id="0" w:name="_GoBack"/>
-      <w:bookmarkEnd w:id="0"/>
       <w:r>
         <w:rPr>
           <w:rFonts w:cs="Times New Roman"/>
@@ -2048,7 +2056,7 @@
           <w:rPr>
             <w:noProof/>
           </w:rPr>
-          <w:t>6</w:t>
+          <w:t>2</w:t>
         </w:r>
         <w:r>
           <w:rPr>
@@ -8051,7 +8059,7 @@
 </file>
 
 <file path=customXml/itemProps1.xml><?xml version="1.0" encoding="utf-8"?>
-<ds:datastoreItem xmlns:ds="http://schemas.openxmlformats.org/officeDocument/2006/customXml" ds:itemID="{41979E4C-E79D-4331-833F-1B98175C2A8C}">
+<ds:datastoreItem xmlns:ds="http://schemas.openxmlformats.org/officeDocument/2006/customXml" ds:itemID="{B4429755-F474-4AD6-87DC-3308ACB3FA1A}">
   <ds:schemaRefs>
     <ds:schemaRef ds:uri="http://schemas.openxmlformats.org/officeDocument/2006/bibliography"/>
   </ds:schemaRefs>

</xml_diff>